<commit_message>
final version of the implementation of NIST CSF in th event of DDOS attack
</commit_message>
<xml_diff>
--- a/Incident report analysis.docx
+++ b/Incident report analysis.docx
@@ -74,7 +74,7 @@
         <w:tblStyle w:val="Table1"/>
         <w:tblW w:w="10080" w:type="dxa"/>
         <w:jc w:val="left"/>
-        <w:tblInd w:w="-377" w:type="dxa"/>
+        <w:tblInd w:w="-387" w:type="dxa"/>
         <w:tblBorders>
           <w:top w:val="single" w:sz="8" w:space="0" w:color="000001"/>
           <w:left w:val="single" w:sz="8" w:space="0" w:color="000001"/>
@@ -85,7 +85,7 @@
         </w:tblBorders>
         <w:tblCellMar>
           <w:top w:w="100" w:type="dxa"/>
-          <w:left w:w="90" w:type="dxa"/>
+          <w:left w:w="80" w:type="dxa"/>
           <w:bottom w:w="100" w:type="dxa"/>
           <w:right w:w="100" w:type="dxa"/>
         </w:tblCellMar>
@@ -112,7 +112,7 @@
             </w:tcBorders>
             <w:shd w:fill="auto" w:val="clear"/>
             <w:tcMar>
-              <w:left w:w="90" w:type="dxa"/>
+              <w:left w:w="80" w:type="dxa"/>
             </w:tcMar>
           </w:tcPr>
           <w:p>
@@ -146,7 +146,7 @@
             </w:tcBorders>
             <w:shd w:fill="auto" w:val="clear"/>
             <w:tcMar>
-              <w:left w:w="90" w:type="dxa"/>
+              <w:left w:w="80" w:type="dxa"/>
             </w:tcMar>
           </w:tcPr>
           <w:p>
@@ -154,77 +154,13 @@
               <w:pStyle w:val="Normal"/>
               <w:widowControl w:val="false"/>
               <w:spacing w:lineRule="auto" w:line="360"/>
-              <w:rPr>
-                <w:rFonts w:ascii="Google Sans" w:hAnsi="Google Sans" w:eastAsia="Google Sans" w:cs="Google Sans"/>
-              </w:rPr>
+              <w:rPr/>
             </w:pPr>
             <w:r>
               <w:rPr>
                 <w:rFonts w:eastAsia="Google Sans" w:cs="Google Sans" w:ascii="Google Sans" w:hAnsi="Google Sans"/>
               </w:rPr>
-              <w:t>A problem with the network occurred today causing a disruption in accessing company resources. This impacted the business where the network service was unresponsive for approximately 2 hours.</w:t>
-            </w:r>
-          </w:p>
-          <w:p>
-            <w:pPr>
-              <w:pStyle w:val="Normal"/>
-              <w:widowControl w:val="false"/>
-              <w:spacing w:lineRule="auto" w:line="360"/>
-              <w:rPr>
-                <w:rFonts w:ascii="Google Sans" w:hAnsi="Google Sans" w:eastAsia="Google Sans" w:cs="Google Sans"/>
-              </w:rPr>
-            </w:pPr>
-            <w:r>
-              <w:rPr>
-                <w:rFonts w:eastAsia="Google Sans" w:cs="Google Sans" w:ascii="Google Sans" w:hAnsi="Google Sans"/>
-              </w:rPr>
-            </w:r>
-          </w:p>
-          <w:p>
-            <w:pPr>
-              <w:pStyle w:val="Normal"/>
-              <w:widowControl w:val="false"/>
-              <w:spacing w:lineRule="auto" w:line="360"/>
-              <w:rPr>
-                <w:rFonts w:ascii="Google Sans" w:hAnsi="Google Sans" w:eastAsia="Google Sans" w:cs="Google Sans"/>
-              </w:rPr>
-            </w:pPr>
-            <w:r>
-              <w:rPr>
-                <w:rFonts w:eastAsia="Google Sans" w:cs="Google Sans" w:ascii="Google Sans" w:hAnsi="Google Sans"/>
-              </w:rPr>
-              <w:t>Throughout the course of the investigation the cybersecurity team discovered that a continuous transmission of ICMP packets was flooding the network through an unconfigured firewall. This indicated that a bad actor took advantage of our security flaws via a DDOS attack.</w:t>
-            </w:r>
-          </w:p>
-          <w:p>
-            <w:pPr>
-              <w:pStyle w:val="Normal"/>
-              <w:widowControl w:val="false"/>
-              <w:spacing w:lineRule="auto" w:line="360"/>
-              <w:rPr>
-                <w:rFonts w:ascii="Google Sans" w:hAnsi="Google Sans" w:eastAsia="Google Sans" w:cs="Google Sans"/>
-              </w:rPr>
-            </w:pPr>
-            <w:r>
-              <w:rPr>
-                <w:rFonts w:eastAsia="Google Sans" w:cs="Google Sans" w:ascii="Google Sans" w:hAnsi="Google Sans"/>
-              </w:rPr>
-            </w:r>
-          </w:p>
-          <w:p>
-            <w:pPr>
-              <w:pStyle w:val="Normal"/>
-              <w:widowControl w:val="false"/>
-              <w:spacing w:lineRule="auto" w:line="360"/>
-              <w:rPr>
-                <w:rFonts w:ascii="Google Sans" w:hAnsi="Google Sans" w:eastAsia="Google Sans" w:cs="Google Sans"/>
-              </w:rPr>
-            </w:pPr>
-            <w:r>
-              <w:rPr>
-                <w:rFonts w:eastAsia="Google Sans" w:cs="Google Sans" w:ascii="Google Sans" w:hAnsi="Google Sans"/>
-              </w:rPr>
-              <w:t>The incident management team managed to block all ICMP traffic  where they gradually restored critical network services.</w:t>
+              <w:t>A problem with the network occurred today causing a disruption in accessing company resources. This impacted the business where the network service was unresponsive for approximately 2 hours.Throughout the course of the investigation the cybersecurity team discovered that a continuous transmission of ICMP packets was flooding the network through an unconfigured firewall. This indicated that a bad actor took advantage of our security flaws via a DDOS attack. The incident management team managed to block all ICMP traffic  where they gradually restored critical network services.</w:t>
             </w:r>
           </w:p>
         </w:tc>
@@ -246,7 +182,7 @@
             </w:tcBorders>
             <w:shd w:fill="auto" w:val="clear"/>
             <w:tcMar>
-              <w:left w:w="90" w:type="dxa"/>
+              <w:left w:w="80" w:type="dxa"/>
             </w:tcMar>
           </w:tcPr>
           <w:p>
@@ -279,7 +215,7 @@
             </w:tcBorders>
             <w:shd w:fill="auto" w:val="clear"/>
             <w:tcMar>
-              <w:left w:w="90" w:type="dxa"/>
+              <w:left w:w="80" w:type="dxa"/>
             </w:tcMar>
           </w:tcPr>
           <w:p>
@@ -287,15 +223,19 @@
               <w:pStyle w:val="Normal"/>
               <w:widowControl w:val="false"/>
               <w:spacing w:lineRule="auto" w:line="360"/>
-              <w:rPr>
-                <w:rFonts w:ascii="Google Sans" w:hAnsi="Google Sans" w:eastAsia="Google Sans" w:cs="Google Sans"/>
-              </w:rPr>
+              <w:rPr/>
             </w:pPr>
             <w:r>
               <w:rPr>
                 <w:rFonts w:eastAsia="Google Sans" w:cs="Google Sans" w:ascii="Google Sans" w:hAnsi="Google Sans"/>
               </w:rPr>
-              <w:t xml:space="preserve">The incident management team throughout their investigation performed an analysis  where they identified that a DDOS attack was occurring throughout the network.  </w:t>
+              <w:t xml:space="preserve">The incident management team throughout their investigation performed an analysis  where they identified that a DDOS attack was occurring </w:t>
+            </w:r>
+            <w:r>
+              <w:rPr>
+                <w:rFonts w:eastAsia="Google Sans" w:cs="Google Sans" w:ascii="Google Sans" w:hAnsi="Google Sans"/>
+              </w:rPr>
+              <w:t>which impacted the entire internal network.</w:t>
             </w:r>
           </w:p>
         </w:tc>
@@ -317,7 +257,7 @@
             </w:tcBorders>
             <w:shd w:fill="auto" w:val="clear"/>
             <w:tcMar>
-              <w:left w:w="90" w:type="dxa"/>
+              <w:left w:w="80" w:type="dxa"/>
             </w:tcMar>
           </w:tcPr>
           <w:p>
@@ -350,7 +290,7 @@
             </w:tcBorders>
             <w:shd w:fill="auto" w:val="clear"/>
             <w:tcMar>
-              <w:left w:w="90" w:type="dxa"/>
+              <w:left w:w="80" w:type="dxa"/>
             </w:tcMar>
           </w:tcPr>
           <w:p>
@@ -358,20 +298,39 @@
               <w:pStyle w:val="Normal"/>
               <w:widowControl w:val="false"/>
               <w:spacing w:lineRule="auto" w:line="360"/>
-              <w:rPr>
-                <w:rFonts w:ascii="Google Sans" w:hAnsi="Google Sans" w:eastAsia="Google Sans" w:cs="Google Sans"/>
-                <w:b w:val="false"/>
+              <w:rPr/>
+            </w:pPr>
+            <w:r>
+              <w:rPr>
+                <w:rFonts w:eastAsia="Google Sans" w:cs="Google Sans" w:ascii="Google Sans" w:hAnsi="Google Sans"/>
                 <w:b w:val="false"/>
                 <w:bCs w:val="false"/>
               </w:rPr>
-            </w:pPr>
+              <w:t>As a preventative and security hardening measure t</w:t>
+            </w:r>
             <w:r>
               <w:rPr>
                 <w:rFonts w:eastAsia="Google Sans" w:cs="Google Sans" w:ascii="Google Sans" w:hAnsi="Google Sans"/>
                 <w:b w:val="false"/>
                 <w:bCs w:val="false"/>
               </w:rPr>
-              <w:t>The nework security team configured the firewall rules to control the flow of inbound ICMP data packts</w:t>
+              <w:t>he nework security team configured the firewall rules to control the flow of inbound ICMP data pack</w:t>
+            </w:r>
+            <w:r>
+              <w:rPr>
+                <w:rFonts w:eastAsia="Google Sans" w:cs="Google Sans" w:ascii="Google Sans" w:hAnsi="Google Sans"/>
+                <w:b w:val="false"/>
+                <w:bCs w:val="false"/>
+              </w:rPr>
+              <w:t>e</w:t>
+            </w:r>
+            <w:r>
+              <w:rPr>
+                <w:rFonts w:eastAsia="Google Sans" w:cs="Google Sans" w:ascii="Google Sans" w:hAnsi="Google Sans"/>
+                <w:b w:val="false"/>
+                <w:bCs w:val="false"/>
+              </w:rPr>
+              <w:t>ts.</w:t>
             </w:r>
           </w:p>
         </w:tc>
@@ -393,7 +352,7 @@
             </w:tcBorders>
             <w:shd w:fill="auto" w:val="clear"/>
             <w:tcMar>
-              <w:left w:w="90" w:type="dxa"/>
+              <w:left w:w="80" w:type="dxa"/>
             </w:tcMar>
           </w:tcPr>
           <w:p>
@@ -426,7 +385,7 @@
             </w:tcBorders>
             <w:shd w:fill="auto" w:val="clear"/>
             <w:tcMar>
-              <w:left w:w="90" w:type="dxa"/>
+              <w:left w:w="80" w:type="dxa"/>
             </w:tcMar>
           </w:tcPr>
           <w:p>
@@ -435,15 +394,49 @@
               <w:widowControl w:val="false"/>
               <w:spacing w:lineRule="auto" w:line="360"/>
               <w:ind w:left="0" w:hanging="0"/>
-              <w:rPr>
-                <w:rFonts w:ascii="Google Sans" w:hAnsi="Google Sans" w:eastAsia="Google Sans" w:cs="Google Sans"/>
-              </w:rPr>
+              <w:rPr/>
             </w:pPr>
             <w:r>
               <w:rPr>
                 <w:rFonts w:eastAsia="Google Sans" w:cs="Google Sans" w:ascii="Google Sans" w:hAnsi="Google Sans"/>
               </w:rPr>
-              <w:t>Ntwork monitoring software was used in order to detect irregularities with abnormal network traffic</w:t>
+              <w:t>N</w:t>
+            </w:r>
+            <w:r>
+              <w:rPr>
+                <w:rFonts w:eastAsia="Google Sans" w:cs="Google Sans" w:ascii="Google Sans" w:hAnsi="Google Sans"/>
+              </w:rPr>
+              <w:t>e</w:t>
+            </w:r>
+            <w:r>
+              <w:rPr>
+                <w:rFonts w:eastAsia="Google Sans" w:cs="Google Sans" w:ascii="Google Sans" w:hAnsi="Google Sans"/>
+              </w:rPr>
+              <w:t xml:space="preserve">twork monitoring software was </w:t>
+            </w:r>
+            <w:r>
+              <w:rPr>
+                <w:rFonts w:eastAsia="Google Sans" w:cs="Google Sans" w:ascii="Google Sans" w:hAnsi="Google Sans"/>
+              </w:rPr>
+              <w:t>implmented</w:t>
+            </w:r>
+            <w:r>
+              <w:rPr>
+                <w:rFonts w:eastAsia="Google Sans" w:cs="Google Sans" w:ascii="Google Sans" w:hAnsi="Google Sans"/>
+              </w:rPr>
+              <w:t xml:space="preserve"> in order to detect irregularities with abnormal network traffic. IDS/ IPS system w</w:t>
+            </w:r>
+            <w:r>
+              <w:rPr>
+                <w:rFonts w:eastAsia="Google Sans" w:cs="Google Sans" w:ascii="Google Sans" w:hAnsi="Google Sans"/>
+              </w:rPr>
+              <w:t>ill be implemented</w:t>
+            </w:r>
+            <w:r>
+              <w:rPr>
+                <w:rFonts w:eastAsia="Google Sans" w:cs="Google Sans" w:ascii="Google Sans" w:hAnsi="Google Sans"/>
+              </w:rPr>
+              <w:t xml:space="preserve"> in order to filter traffic that we deem as suspicious.</w:t>
             </w:r>
           </w:p>
         </w:tc>
@@ -465,7 +458,7 @@
             </w:tcBorders>
             <w:shd w:fill="auto" w:val="clear"/>
             <w:tcMar>
-              <w:left w:w="90" w:type="dxa"/>
+              <w:left w:w="80" w:type="dxa"/>
             </w:tcMar>
           </w:tcPr>
           <w:p>
@@ -498,7 +491,7 @@
             </w:tcBorders>
             <w:shd w:fill="auto" w:val="clear"/>
             <w:tcMar>
-              <w:left w:w="90" w:type="dxa"/>
+              <w:left w:w="80" w:type="dxa"/>
             </w:tcMar>
           </w:tcPr>
           <w:p>
@@ -506,15 +499,115 @@
               <w:pStyle w:val="Normal"/>
               <w:widowControl w:val="false"/>
               <w:spacing w:lineRule="auto" w:line="360"/>
-              <w:rPr>
-                <w:rFonts w:ascii="Google Sans" w:hAnsi="Google Sans" w:eastAsia="Google Sans" w:cs="Google Sans"/>
-              </w:rPr>
+              <w:rPr/>
             </w:pPr>
             <w:r>
               <w:rPr>
                 <w:rFonts w:eastAsia="Google Sans" w:cs="Google Sans" w:ascii="Google Sans" w:hAnsi="Google Sans"/>
               </w:rPr>
-              <w:t>IDS/ IPS system was implemented in order to filter traffic that we deemed as suspicious. Incident management team blocked incoming ICMP traffic where non-critical services were take down and offline.</w:t>
+              <w:t xml:space="preserve">Once the organisation based on their analysis from </w:t>
+            </w:r>
+            <w:r>
+              <w:rPr>
+                <w:rFonts w:eastAsia="Google Sans" w:cs="Google Sans" w:ascii="Google Sans" w:hAnsi="Google Sans"/>
+              </w:rPr>
+              <w:t xml:space="preserve">network </w:t>
+            </w:r>
+            <w:r>
+              <w:rPr>
+                <w:rFonts w:eastAsia="Google Sans" w:cs="Google Sans" w:ascii="Google Sans" w:hAnsi="Google Sans"/>
+              </w:rPr>
+              <w:t xml:space="preserve">monitoring software </w:t>
+            </w:r>
+            <w:r>
+              <w:rPr>
+                <w:rFonts w:eastAsia="Google Sans" w:cs="Google Sans" w:ascii="Google Sans" w:hAnsi="Google Sans"/>
+              </w:rPr>
+              <w:t>dtermines that an</w:t>
+            </w:r>
+            <w:r>
+              <w:rPr>
+                <w:rFonts w:eastAsia="Google Sans" w:cs="Google Sans" w:ascii="Google Sans" w:hAnsi="Google Sans"/>
+              </w:rPr>
+              <w:t xml:space="preserve"> attack </w:t>
+            </w:r>
+            <w:r>
+              <w:rPr>
+                <w:rFonts w:eastAsia="Google Sans" w:cs="Google Sans" w:ascii="Google Sans" w:hAnsi="Google Sans"/>
+              </w:rPr>
+              <w:t>pattern is occuring</w:t>
+            </w:r>
+            <w:r>
+              <w:rPr>
+                <w:rFonts w:eastAsia="Google Sans" w:cs="Google Sans" w:ascii="Google Sans" w:hAnsi="Google Sans"/>
+              </w:rPr>
+              <w:t xml:space="preserve"> </w:t>
+            </w:r>
+            <w:r>
+              <w:rPr>
+                <w:rFonts w:eastAsia="Google Sans" w:cs="Google Sans" w:ascii="Google Sans" w:hAnsi="Google Sans"/>
+              </w:rPr>
+              <w:t xml:space="preserve">incoming ICMP traffic </w:t>
+            </w:r>
+            <w:r>
+              <w:rPr>
+                <w:rFonts w:eastAsia="Google Sans" w:cs="Google Sans" w:ascii="Google Sans" w:hAnsi="Google Sans"/>
+              </w:rPr>
+              <w:t>will be blocked. N</w:t>
+            </w:r>
+            <w:r>
+              <w:rPr>
+                <w:rFonts w:eastAsia="Google Sans" w:cs="Google Sans" w:ascii="Google Sans" w:hAnsi="Google Sans"/>
+              </w:rPr>
+              <w:t>on-critical services w</w:t>
+            </w:r>
+            <w:r>
+              <w:rPr>
+                <w:rFonts w:eastAsia="Google Sans" w:cs="Google Sans" w:ascii="Google Sans" w:hAnsi="Google Sans"/>
+              </w:rPr>
+              <w:t>ill</w:t>
+            </w:r>
+            <w:r>
+              <w:rPr>
+                <w:rFonts w:eastAsia="Google Sans" w:cs="Google Sans" w:ascii="Google Sans" w:hAnsi="Google Sans"/>
+              </w:rPr>
+              <w:t xml:space="preserve"> </w:t>
+            </w:r>
+            <w:r>
+              <w:rPr>
+                <w:rFonts w:eastAsia="Google Sans" w:cs="Google Sans" w:ascii="Google Sans" w:hAnsi="Google Sans"/>
+              </w:rPr>
+              <w:t>be t</w:t>
+            </w:r>
+            <w:r>
+              <w:rPr>
+                <w:rFonts w:eastAsia="Google Sans" w:cs="Google Sans" w:ascii="Google Sans" w:hAnsi="Google Sans"/>
+              </w:rPr>
+              <w:t>ake</w:t>
+            </w:r>
+            <w:r>
+              <w:rPr>
+                <w:rFonts w:eastAsia="Google Sans" w:cs="Google Sans" w:ascii="Google Sans" w:hAnsi="Google Sans"/>
+              </w:rPr>
+              <w:t xml:space="preserve">n </w:t>
+            </w:r>
+            <w:r>
+              <w:rPr>
+                <w:rFonts w:eastAsia="Google Sans" w:cs="Google Sans" w:ascii="Google Sans" w:hAnsi="Google Sans"/>
+              </w:rPr>
+              <w:t xml:space="preserve">down and </w:t>
+            </w:r>
+            <w:r>
+              <w:rPr>
+                <w:rFonts w:eastAsia="Google Sans" w:cs="Google Sans" w:ascii="Google Sans" w:hAnsi="Google Sans"/>
+              </w:rPr>
+              <w:t xml:space="preserve">were took </w:t>
+            </w:r>
+            <w:r>
+              <w:rPr>
+                <w:rFonts w:eastAsia="Google Sans" w:cs="Google Sans" w:ascii="Google Sans" w:hAnsi="Google Sans"/>
+              </w:rPr>
+              <w:t>offline.</w:t>
             </w:r>
           </w:p>
         </w:tc>
@@ -536,7 +629,7 @@
             </w:tcBorders>
             <w:shd w:fill="auto" w:val="clear"/>
             <w:tcMar>
-              <w:left w:w="90" w:type="dxa"/>
+              <w:left w:w="80" w:type="dxa"/>
             </w:tcMar>
           </w:tcPr>
           <w:p>
@@ -569,7 +662,7 @@
             </w:tcBorders>
             <w:shd w:fill="auto" w:val="clear"/>
             <w:tcMar>
-              <w:left w:w="90" w:type="dxa"/>
+              <w:left w:w="80" w:type="dxa"/>
             </w:tcMar>
           </w:tcPr>
           <w:p>
@@ -591,7 +684,19 @@
               <w:rPr>
                 <w:rFonts w:eastAsia="Google Sans" w:cs="Google Sans" w:ascii="Google Sans" w:hAnsi="Google Sans"/>
               </w:rPr>
-              <w:t>During the IT restauration process the cybersecurity team returned crtical network services back to normal.</w:t>
+              <w:t xml:space="preserve">During the IT restauration process the cybersecurity team returned crtical network services back to normal </w:t>
+            </w:r>
+            <w:r>
+              <w:rPr>
+                <w:rFonts w:eastAsia="Google Sans" w:cs="Google Sans" w:ascii="Google Sans" w:hAnsi="Google Sans"/>
+              </w:rPr>
+              <w:t>operations</w:t>
+            </w:r>
+            <w:r>
+              <w:rPr>
+                <w:rFonts w:eastAsia="Google Sans" w:cs="Google Sans" w:ascii="Google Sans" w:hAnsi="Google Sans"/>
+              </w:rPr>
+              <w:t>.</w:t>
             </w:r>
           </w:p>
         </w:tc>
@@ -626,22 +731,18 @@
         <mc:AlternateContent>
           <mc:Choice Requires="wps">
             <w:drawing>
-              <wp:inline distT="0" distB="127000" distL="114300" distR="114300">
-                <wp:extent cx="1270" cy="19685"/>
+              <wp:inline distT="0" distB="0" distL="0" distR="0">
+                <wp:extent cx="1905" cy="20320"/>
                 <wp:effectExtent l="0" t="0" r="0" b="0"/>
                 <wp:docPr id="1" name=""/>
                 <a:graphic xmlns:a="http://schemas.openxmlformats.org/drawingml/2006/main">
                   <a:graphicData uri="http://schemas.microsoft.com/office/word/2010/wordprocessingShape">
                     <wps:wsp>
                       <wps:cNvSpPr/>
-                      <wps:nvSpPr>
-                        <wps:cNvPr id="0" name="Rectangle 1"/>
-                        <wps:cNvSpPr/>
-                      </wps:nvSpPr>
                       <wps:spPr>
                         <a:xfrm>
                           <a:off x="0" y="0"/>
-                          <a:ext cx="720" cy="19080"/>
+                          <a:ext cx="1440" cy="19800"/>
                         </a:xfrm>
                         <a:prstGeom prst="rect">
                           <a:avLst/>
@@ -653,6 +754,12 @@
                           <a:noFill/>
                         </a:ln>
                       </wps:spPr>
+                      <wps:style>
+                        <a:lnRef idx="0"/>
+                        <a:fillRef idx="0"/>
+                        <a:effectRef idx="0"/>
+                        <a:fontRef idx="minor"/>
+                      </wps:style>
                       <wps:bodyPr/>
                     </wps:wsp>
                   </a:graphicData>
@@ -662,7 +769,7 @@
           </mc:Choice>
           <mc:Fallback>
             <w:pict>
-              <v:rect id="shape_0" fillcolor="#a0a0a0" stroked="f" style="position:absolute;margin-left:0pt;margin-top:0pt;width:0pt;height:1.45pt">
+              <v:rect id="shape_0" fillcolor="#a0a0a0" stroked="f" style="position:absolute;margin-left:0pt;margin-top:0pt;width:0.05pt;height:1.5pt">
                 <w10:wrap type="none"/>
                 <v:fill o:detectmouseclick="t" type="solid" color2="#5f5f5f"/>
                 <v:stroke color="#3465a4" joinstyle="round" endcap="flat"/>
@@ -692,7 +799,7 @@
         <w:tblStyle w:val="Table2"/>
         <w:tblW w:w="10080" w:type="dxa"/>
         <w:jc w:val="left"/>
-        <w:tblInd w:w="-377" w:type="dxa"/>
+        <w:tblInd w:w="-387" w:type="dxa"/>
         <w:tblBorders>
           <w:top w:val="single" w:sz="8" w:space="0" w:color="000001"/>
           <w:left w:val="single" w:sz="8" w:space="0" w:color="000001"/>
@@ -703,7 +810,7 @@
         </w:tblBorders>
         <w:tblCellMar>
           <w:top w:w="100" w:type="dxa"/>
-          <w:left w:w="90" w:type="dxa"/>
+          <w:left w:w="80" w:type="dxa"/>
           <w:bottom w:w="100" w:type="dxa"/>
           <w:right w:w="100" w:type="dxa"/>
         </w:tblCellMar>
@@ -727,7 +834,7 @@
             </w:tcBorders>
             <w:shd w:fill="auto" w:val="clear"/>
             <w:tcMar>
-              <w:left w:w="90" w:type="dxa"/>
+              <w:left w:w="80" w:type="dxa"/>
             </w:tcMar>
           </w:tcPr>
           <w:p>
@@ -736,7 +843,6 @@
               <w:keepNext/>
               <w:keepLines w:val="false"/>
               <w:widowControl w:val="false"/>
-              <w:pBdr/>
               <w:shd w:val="clear" w:fill="auto"/>
               <w:spacing w:lineRule="auto" w:line="240" w:before="0" w:after="0"/>
               <w:ind w:left="0" w:right="0" w:hanging="0"/>
@@ -884,7 +990,6 @@
     <w:rPrDefault>
       <w:rPr>
         <w:rFonts w:ascii="Arial" w:hAnsi="Arial" w:eastAsia="Arial" w:cs="Arial"/>
-        <w:sz w:val="22"/>
         <w:szCs w:val="22"/>
         <w:lang w:val="en" w:eastAsia="zh-CN" w:bidi="hi-IN"/>
       </w:rPr>
@@ -900,11 +1005,13 @@
     <w:qFormat/>
     <w:pPr>
       <w:widowControl w:val="false"/>
+      <w:bidi w:val="0"/>
       <w:spacing w:lineRule="auto" w:line="276"/>
+      <w:jc w:val="left"/>
     </w:pPr>
     <w:rPr>
       <w:rFonts w:ascii="Arial" w:hAnsi="Arial" w:eastAsia="Arial" w:cs="Arial"/>
-      <w:color w:val="auto"/>
+      <w:color w:val="00000A"/>
       <w:sz w:val="22"/>
       <w:szCs w:val="22"/>
       <w:lang w:val="en" w:eastAsia="zh-CN" w:bidi="hi-IN"/>
@@ -912,105 +1019,119 @@
   </w:style>
   <w:style w:type="paragraph" w:styleId="Heading1">
     <w:name w:val="Heading 1"/>
-    <w:basedOn w:val="Normal1"/>
     <w:next w:val="Normal"/>
     <w:qFormat/>
     <w:pPr>
       <w:keepNext/>
       <w:keepLines/>
       <w:pageBreakBefore w:val="false"/>
+      <w:widowControl w:val="false"/>
       <w:spacing w:lineRule="auto" w:line="240" w:before="400" w:after="120"/>
     </w:pPr>
     <w:rPr>
+      <w:rFonts w:ascii="Arial" w:hAnsi="Arial" w:eastAsia="Arial" w:cs="Arial"/>
+      <w:color w:val="auto"/>
       <w:sz w:val="40"/>
       <w:szCs w:val="40"/>
+      <w:lang w:val="en" w:eastAsia="zh-CN" w:bidi="hi-IN"/>
     </w:rPr>
   </w:style>
   <w:style w:type="paragraph" w:styleId="Heading2">
     <w:name w:val="Heading 2"/>
-    <w:basedOn w:val="Normal1"/>
     <w:next w:val="Normal"/>
     <w:qFormat/>
     <w:pPr>
       <w:keepNext/>
       <w:keepLines/>
       <w:pageBreakBefore w:val="false"/>
+      <w:widowControl w:val="false"/>
       <w:spacing w:lineRule="auto" w:line="240" w:before="360" w:after="120"/>
     </w:pPr>
     <w:rPr>
+      <w:rFonts w:ascii="Arial" w:hAnsi="Arial" w:eastAsia="Arial" w:cs="Arial"/>
       <w:b w:val="false"/>
+      <w:color w:val="auto"/>
       <w:sz w:val="32"/>
       <w:szCs w:val="32"/>
+      <w:lang w:val="en" w:eastAsia="zh-CN" w:bidi="hi-IN"/>
     </w:rPr>
   </w:style>
   <w:style w:type="paragraph" w:styleId="Heading3">
     <w:name w:val="Heading 3"/>
-    <w:basedOn w:val="Normal1"/>
     <w:next w:val="Normal"/>
     <w:qFormat/>
     <w:pPr>
       <w:keepNext/>
       <w:keepLines/>
       <w:pageBreakBefore w:val="false"/>
+      <w:widowControl w:val="false"/>
       <w:spacing w:lineRule="auto" w:line="240" w:before="320" w:after="80"/>
     </w:pPr>
     <w:rPr>
+      <w:rFonts w:ascii="Arial" w:hAnsi="Arial" w:eastAsia="Arial" w:cs="Arial"/>
       <w:b w:val="false"/>
       <w:color w:val="434343"/>
       <w:sz w:val="28"/>
       <w:szCs w:val="28"/>
+      <w:lang w:val="en" w:eastAsia="zh-CN" w:bidi="hi-IN"/>
     </w:rPr>
   </w:style>
   <w:style w:type="paragraph" w:styleId="Heading4">
     <w:name w:val="Heading 4"/>
-    <w:basedOn w:val="Normal1"/>
     <w:next w:val="Normal"/>
     <w:qFormat/>
     <w:pPr>
       <w:keepNext/>
       <w:keepLines/>
       <w:pageBreakBefore w:val="false"/>
+      <w:widowControl w:val="false"/>
       <w:spacing w:lineRule="auto" w:line="240" w:before="280" w:after="80"/>
     </w:pPr>
     <w:rPr>
+      <w:rFonts w:ascii="Arial" w:hAnsi="Arial" w:eastAsia="Arial" w:cs="Arial"/>
       <w:color w:val="666666"/>
       <w:sz w:val="24"/>
       <w:szCs w:val="24"/>
+      <w:lang w:val="en" w:eastAsia="zh-CN" w:bidi="hi-IN"/>
     </w:rPr>
   </w:style>
   <w:style w:type="paragraph" w:styleId="Heading5">
     <w:name w:val="Heading 5"/>
-    <w:basedOn w:val="Normal1"/>
     <w:next w:val="Normal"/>
     <w:qFormat/>
     <w:pPr>
       <w:keepNext/>
       <w:keepLines/>
       <w:pageBreakBefore w:val="false"/>
+      <w:widowControl w:val="false"/>
       <w:spacing w:lineRule="auto" w:line="240" w:before="240" w:after="80"/>
     </w:pPr>
     <w:rPr>
+      <w:rFonts w:ascii="Arial" w:hAnsi="Arial" w:eastAsia="Arial" w:cs="Arial"/>
       <w:color w:val="666666"/>
       <w:sz w:val="22"/>
       <w:szCs w:val="22"/>
+      <w:lang w:val="en" w:eastAsia="zh-CN" w:bidi="hi-IN"/>
     </w:rPr>
   </w:style>
   <w:style w:type="paragraph" w:styleId="Heading6">
     <w:name w:val="Heading 6"/>
-    <w:basedOn w:val="Normal1"/>
     <w:next w:val="Normal"/>
     <w:qFormat/>
     <w:pPr>
       <w:keepNext/>
       <w:keepLines/>
       <w:pageBreakBefore w:val="false"/>
+      <w:widowControl w:val="false"/>
       <w:spacing w:lineRule="auto" w:line="240" w:before="240" w:after="80"/>
     </w:pPr>
     <w:rPr>
+      <w:rFonts w:ascii="Arial" w:hAnsi="Arial" w:eastAsia="Arial" w:cs="Arial"/>
       <w:i/>
       <w:color w:val="666666"/>
       <w:sz w:val="22"/>
       <w:szCs w:val="22"/>
+      <w:lang w:val="en" w:eastAsia="zh-CN" w:bidi="hi-IN"/>
     </w:rPr>
   </w:style>
   <w:style w:type="paragraph" w:styleId="Heading">
@@ -1066,7 +1187,7 @@
     </w:pPr>
     <w:rPr/>
   </w:style>
-  <w:style w:type="paragraph" w:styleId="Normal1" w:default="1">
+  <w:style w:type="paragraph" w:styleId="LOnormal" w:default="1">
     <w:name w:val="LO-normal"/>
     <w:qFormat/>
     <w:pPr>
@@ -1077,7 +1198,7 @@
     </w:pPr>
     <w:rPr>
       <w:rFonts w:ascii="Arial" w:hAnsi="Arial" w:eastAsia="Arial" w:cs="Arial"/>
-      <w:color w:val="auto"/>
+      <w:color w:val="00000A"/>
       <w:sz w:val="22"/>
       <w:szCs w:val="22"/>
       <w:lang w:val="en" w:eastAsia="zh-CN" w:bidi="hi-IN"/>
@@ -1085,7 +1206,7 @@
   </w:style>
   <w:style w:type="paragraph" w:styleId="Title">
     <w:name w:val="Title"/>
-    <w:basedOn w:val="Normal1"/>
+    <w:basedOn w:val="LOnormal"/>
     <w:next w:val="Normal"/>
     <w:qFormat/>
     <w:pPr>
@@ -1101,7 +1222,7 @@
   </w:style>
   <w:style w:type="paragraph" w:styleId="Subtitle">
     <w:name w:val="Subtitle"/>
-    <w:basedOn w:val="Normal1"/>
+    <w:basedOn w:val="LOnormal"/>
     <w:next w:val="Normal"/>
     <w:qFormat/>
     <w:pPr>

</xml_diff>